<commit_message>
Updated GameSystems assignment TDD to include GitHub issue
- included GitHub Desktop app issue in the TDD: app identified the local repo as an "unsafe repo" after the update. Needed to run a command in cmd within git.exe directory to add repo file directory as a safe repo.
</commit_message>
<xml_diff>
--- a/Game Systems/GS_Programming_Ass1_SignOff.docx
+++ b/Game Systems/GS_Programming_Ass1_SignOff.docx
@@ -885,15 +885,7 @@
               <w:spacing w:before="0" w:line="240" w:lineRule="auto"/>
             </w:pPr>
             <w:r>
-              <w:t xml:space="preserve">Completed pseudocode, added assignment to GitHub, completed System Architecture diagram after renaming previous one to </w:t>
-            </w:r>
-            <w:proofErr w:type="spellStart"/>
-            <w:r>
-              <w:t>ActivityDiagram</w:t>
-            </w:r>
-            <w:proofErr w:type="spellEnd"/>
-            <w:r>
-              <w:t>.</w:t>
+              <w:t>Completed pseudocode, added assignment to GitHub, completed System Architecture diagram after renaming previous one to ActivityDiagram.</w:t>
             </w:r>
           </w:p>
         </w:tc>
@@ -3402,15 +3394,7 @@
         <w:spacing w:before="0" w:line="240" w:lineRule="auto"/>
       </w:pPr>
       <w:r>
-        <w:t xml:space="preserve">In this Technical Design </w:t>
-      </w:r>
-      <w:proofErr w:type="gramStart"/>
-      <w:r>
-        <w:t>Document</w:t>
-      </w:r>
-      <w:proofErr w:type="gramEnd"/>
-      <w:r>
-        <w:t xml:space="preserve"> I propose to demonstrate knowledge of object-oriented design in writing scripts for user interfaces, and iterate on broader OOP concepts and methodologies. </w:t>
+        <w:t xml:space="preserve">In this Technical Design Document I propose to demonstrate knowledge of object-oriented design in writing scripts for user interfaces, and iterate on broader OOP concepts and methodologies. </w:t>
       </w:r>
     </w:p>
     <w:p>
@@ -3685,35 +3669,7 @@
         <w:rPr>
           <w:rStyle w:val="hgkelc"/>
         </w:rPr>
-        <w:t xml:space="preserve"> – </w:t>
-      </w:r>
-      <w:proofErr w:type="spellStart"/>
-      <w:r>
-        <w:rPr>
-          <w:rStyle w:val="hgkelc"/>
-        </w:rPr>
-        <w:t>clickedy</w:t>
-      </w:r>
-      <w:proofErr w:type="spellEnd"/>
-      <w:r>
-        <w:rPr>
-          <w:rStyle w:val="hgkelc"/>
-        </w:rPr>
-        <w:t xml:space="preserve"> </w:t>
-      </w:r>
-      <w:proofErr w:type="spellStart"/>
-      <w:r>
-        <w:rPr>
-          <w:rStyle w:val="hgkelc"/>
-        </w:rPr>
-        <w:t>clackedy</w:t>
-      </w:r>
-      <w:proofErr w:type="spellEnd"/>
-      <w:r>
-        <w:rPr>
-          <w:rStyle w:val="hgkelc"/>
-        </w:rPr>
-        <w:t xml:space="preserve"> typing instrument</w:t>
+        <w:t xml:space="preserve"> – clickedy clackedy typing instrument</w:t>
       </w:r>
     </w:p>
     <w:p>
@@ -3737,7 +3693,6 @@
         </w:rPr>
         <w:t xml:space="preserve"> – something you’ll use until its filthy and then replace it with an RGB one without </w:t>
       </w:r>
-      <w:proofErr w:type="spellStart"/>
       <w:r>
         <w:rPr>
           <w:rStyle w:val="hgkelc"/>
@@ -3745,7 +3700,6 @@
         </w:rPr>
         <w:t>realising</w:t>
       </w:r>
-      <w:proofErr w:type="spellEnd"/>
       <w:r>
         <w:rPr>
           <w:rStyle w:val="hgkelc"/>
@@ -3970,15 +3924,7 @@
         <w:t>Processor</w:t>
       </w:r>
       <w:r>
-        <w:t xml:space="preserve">: 2 </w:t>
-      </w:r>
-      <w:proofErr w:type="spellStart"/>
-      <w:r>
-        <w:t>Ghz</w:t>
-      </w:r>
-      <w:proofErr w:type="spellEnd"/>
-      <w:r>
-        <w:t xml:space="preserve"> Intel Pentium 4 or equivalent</w:t>
+        <w:t>: 2 Ghz Intel Pentium 4 or equivalent</w:t>
       </w:r>
     </w:p>
     <w:p>
@@ -4233,7 +4179,6 @@
       <w:r>
         <w:t xml:space="preserve"> with increased support for the Linux OS comparatively, is a game engine released initially in 2014 and continues to be developed. Its focus is both 3D and 2D game development, though encourages use of its own scripting language called </w:t>
       </w:r>
-      <w:proofErr w:type="spellStart"/>
       <w:r>
         <w:rPr>
           <w:i/>
@@ -4241,36 +4186,11 @@
         </w:rPr>
         <w:t>GDScript</w:t>
       </w:r>
-      <w:proofErr w:type="spellEnd"/>
-      <w:r>
-        <w:t xml:space="preserve">, which is akin to JavaScript or Python, though uniquely developers can use multiple languages to write games in this engine, such as C, C#, C++, </w:t>
-      </w:r>
-      <w:proofErr w:type="spellStart"/>
-      <w:r>
-        <w:t>GDScript</w:t>
-      </w:r>
-      <w:proofErr w:type="spellEnd"/>
-      <w:r>
-        <w:t xml:space="preserve">, and </w:t>
-      </w:r>
-      <w:proofErr w:type="spellStart"/>
-      <w:r>
-        <w:t>VisualScript</w:t>
-      </w:r>
-      <w:proofErr w:type="spellEnd"/>
-      <w:r>
-        <w:t xml:space="preserve"> which is handled </w:t>
-      </w:r>
-      <w:r>
-        <w:t xml:space="preserve">by its </w:t>
-      </w:r>
-      <w:proofErr w:type="spellStart"/>
-      <w:r>
-        <w:t>GDNative</w:t>
-      </w:r>
-      <w:proofErr w:type="spellEnd"/>
-      <w:r>
-        <w:t xml:space="preserve"> technology. It is one of few SDP’s that allow the use of multiple languages in one project or game.</w:t>
+      <w:r>
+        <w:t xml:space="preserve">, which is akin to JavaScript or Python, though uniquely developers can use multiple languages to write games in this engine, such as C, C#, C++, GDScript, and VisualScript which is handled </w:t>
+      </w:r>
+      <w:r>
+        <w:t>by its GDNative technology. It is one of few SDP’s that allow the use of multiple languages in one project or game.</w:t>
       </w:r>
     </w:p>
     <w:p>
@@ -4386,23 +4306,7 @@
           <w:i/>
           <w:iCs/>
         </w:rPr>
-        <w:t xml:space="preserve">is a process used by the software industry to design, develop and test high quality </w:t>
-      </w:r>
-      <w:proofErr w:type="spellStart"/>
-      <w:r>
-        <w:rPr>
-          <w:i/>
-          <w:iCs/>
-        </w:rPr>
-        <w:t>softwares</w:t>
-      </w:r>
-      <w:proofErr w:type="spellEnd"/>
-      <w:r>
-        <w:rPr>
-          <w:i/>
-          <w:iCs/>
-        </w:rPr>
-        <w:t>. The SDLC aims to produce a high-quality software that meets or exceeds customer expectations, reaches completion within times and cost estimates.</w:t>
+        <w:t>is a process used by the software industry to design, develop and test high quality softwares. The SDLC aims to produce a high-quality software that meets or exceeds customer expectations, reaches completion within times and cost estimates.</w:t>
       </w:r>
       <w:r>
         <w:t>”</w:t>
@@ -4446,15 +4350,7 @@
         <w:spacing w:before="0" w:line="240" w:lineRule="auto"/>
       </w:pPr>
       <w:r>
-        <w:t xml:space="preserve">A model of development that </w:t>
-      </w:r>
-      <w:proofErr w:type="spellStart"/>
-      <w:r>
-        <w:t>endeavours</w:t>
-      </w:r>
-      <w:proofErr w:type="spellEnd"/>
-      <w:r>
-        <w:t xml:space="preserve"> to follow the “get it right the first time” philosophy, whereby the developer gathers as many details and requirements about the system needing to be developed as possible, and then follows through with developing the software until it meets all those requirements before being delivered back to the client.</w:t>
+        <w:t>A model of development that endeavours to follow the “get it right the first time” philosophy, whereby the developer gathers as many details and requirements about the system needing to be developed as possible, and then follows through with developing the software until it meets all those requirements before being delivered back to the client.</w:t>
       </w:r>
     </w:p>
     <w:p>
@@ -4484,15 +4380,7 @@
         <w:spacing w:before="0" w:line="240" w:lineRule="auto"/>
       </w:pPr>
       <w:r>
-        <w:t xml:space="preserve">This methodology highly focuses on customer involvement </w:t>
-      </w:r>
-      <w:proofErr w:type="gramStart"/>
-      <w:r>
-        <w:t>in order to</w:t>
-      </w:r>
-      <w:proofErr w:type="gramEnd"/>
-      <w:r>
-        <w:t xml:space="preserve"> bring a solution to the problem needing to be solved through rapid and multiple smaller iterations of a new model in order to reassure appropriate adaptation and satisfaction of customer requirements.</w:t>
+        <w:t>This methodology highly focuses on customer involvement in order to bring a solution to the problem needing to be solved through rapid and multiple smaller iterations of a new model in order to reassure appropriate adaptation and satisfaction of customer requirements.</w:t>
       </w:r>
     </w:p>
     <w:p>
@@ -4522,15 +4410,7 @@
         <w:spacing w:before="0" w:line="240" w:lineRule="auto"/>
       </w:pPr>
       <w:r>
-        <w:t xml:space="preserve">A methodology that focuses on building and structuring the code around testing the code written. For every function or item of code written there is a test that is written after it. This methodology is </w:t>
-      </w:r>
-      <w:proofErr w:type="gramStart"/>
-      <w:r>
-        <w:t>similar to</w:t>
-      </w:r>
-      <w:proofErr w:type="gramEnd"/>
-      <w:r>
-        <w:t xml:space="preserve"> the Agile development but adds tests much more frequently through the cycle of the project and focuses on robustness of the code.</w:t>
+        <w:t>A methodology that focuses on building and structuring the code around testing the code written. For every function or item of code written there is a test that is written after it. This methodology is similar to the Agile development but adds tests much more frequently through the cycle of the project and focuses on robustness of the code.</w:t>
       </w:r>
     </w:p>
     <w:p>
@@ -4560,15 +4440,7 @@
         <w:spacing w:before="0" w:line="240" w:lineRule="auto"/>
       </w:pPr>
       <w:r>
-        <w:t xml:space="preserve">A methodology that is much larger than most other methodologies as its goal is to bring multiple ‘departments’ of a project into </w:t>
-      </w:r>
-      <w:proofErr w:type="spellStart"/>
-      <w:r>
-        <w:t>harmonisation</w:t>
-      </w:r>
-      <w:proofErr w:type="spellEnd"/>
-      <w:r>
-        <w:t xml:space="preserve"> and collaboration (where other methodologies have them separate and limited communication between them) to provide more rapid and cleaner codebase and software </w:t>
+        <w:t xml:space="preserve">A methodology that is much larger than most other methodologies as its goal is to bring multiple ‘departments’ of a project into harmonisation and collaboration (where other methodologies have them separate and limited communication between them) to provide more rapid and cleaner codebase and software </w:t>
       </w:r>
       <w:r>
         <w:lastRenderedPageBreak/>
@@ -4611,23 +4483,7 @@
         <w:spacing w:before="0" w:line="240" w:lineRule="auto"/>
       </w:pPr>
       <w:r>
-        <w:t xml:space="preserve">This methodology works around getting basic requirements and interface in a state that can be shown to a stakeholder(s). This prototype might not be designed internally as it will be later, but it provides a means to discuss the current results and projected progress of the project, and details and more intricate topics will be </w:t>
-      </w:r>
-      <w:proofErr w:type="spellStart"/>
-      <w:r>
-        <w:t>finalised</w:t>
-      </w:r>
-      <w:proofErr w:type="spellEnd"/>
-      <w:r>
-        <w:t xml:space="preserve"> </w:t>
-      </w:r>
-      <w:proofErr w:type="gramStart"/>
-      <w:r>
-        <w:t>at a later time</w:t>
-      </w:r>
-      <w:proofErr w:type="gramEnd"/>
-      <w:r>
-        <w:t>.</w:t>
+        <w:t>This methodology works around getting basic requirements and interface in a state that can be shown to a stakeholder(s). This prototype might not be designed internally as it will be later, but it provides a means to discuss the current results and projected progress of the project, and details and more intricate topics will be finalised at a later time.</w:t>
       </w:r>
     </w:p>
     <w:p>
@@ -4849,15 +4705,7 @@
         <w:ind w:left="720"/>
       </w:pPr>
       <w:r>
-        <w:t xml:space="preserve">This methodology relies on having clear requirements for each step, and sometimes knowledge of the full system </w:t>
-      </w:r>
-      <w:proofErr w:type="gramStart"/>
-      <w:r>
-        <w:t>required;</w:t>
-      </w:r>
-      <w:proofErr w:type="gramEnd"/>
-      <w:r>
-        <w:t xml:space="preserve"> though multiple modules or components can be developed in parallel.</w:t>
+        <w:t>This methodology relies on having clear requirements for each step, and sometimes knowledge of the full system required; though multiple modules or components can be developed in parallel.</w:t>
       </w:r>
     </w:p>
     <w:p>
@@ -4927,15 +4775,7 @@
         <w:spacing w:before="0" w:line="240" w:lineRule="auto"/>
       </w:pPr>
       <w:r>
-        <w:t xml:space="preserve">This methodology is a combination of sorts of the waterfall, prototype, and agile methodologies. The beginning of the process starts similarly to waterfall whereas many requirements of the overall system are gathered, then follows the </w:t>
-      </w:r>
-      <w:proofErr w:type="gramStart"/>
-      <w:r>
-        <w:t>proof of concept</w:t>
-      </w:r>
-      <w:proofErr w:type="gramEnd"/>
-      <w:r>
-        <w:t xml:space="preserve"> stage at which some feedback is received by the stakeholder(s), and then the risk management phase before leading to the design stage of the general architecture of the software. Following this construction and development begins to produce different builds which start at 1 and </w:t>
+        <w:t xml:space="preserve">This methodology is a combination of sorts of the waterfall, prototype, and agile methodologies. The beginning of the process starts similarly to waterfall whereas many requirements of the overall system are gathered, then follows the proof of concept stage at which some feedback is received by the stakeholder(s), and then the risk management phase before leading to the design stage of the general architecture of the software. Following this construction and development begins to produce different builds which start at 1 and </w:t>
       </w:r>
       <w:r>
         <w:t>new builds are only created once the previous has been reviewed by the client and more design and modification of that build has been taken into the design of the following build.</w:t>
@@ -5139,15 +4979,7 @@
         <w:t xml:space="preserve"> </w:t>
       </w:r>
       <w:r>
-        <w:t xml:space="preserve">for software developers to build applications and software. Visual Studio is the IDE being used for this project and is common in game dev.; JetBrains Rider, </w:t>
-      </w:r>
-      <w:proofErr w:type="spellStart"/>
-      <w:r>
-        <w:t>Monodevelop</w:t>
-      </w:r>
-      <w:proofErr w:type="spellEnd"/>
-      <w:r>
-        <w:t xml:space="preserve"> (by Unity before being discontinued), Eclipse, and PyCharm are all IDE examples.</w:t>
+        <w:t>for software developers to build applications and software. Visual Studio is the IDE being used for this project and is common in game dev.; JetBrains Rider, Monodevelop (by Unity before being discontinued), Eclipse, and PyCharm are all IDE examples.</w:t>
       </w:r>
     </w:p>
     <w:p>
@@ -5317,31 +5149,7 @@
         <w:spacing w:before="0" w:line="240" w:lineRule="auto"/>
       </w:pPr>
       <w:r>
-        <w:t xml:space="preserve">Every class, module, or function should be able to have their </w:t>
-      </w:r>
-      <w:proofErr w:type="spellStart"/>
-      <w:r>
-        <w:t>behaviours</w:t>
-      </w:r>
-      <w:proofErr w:type="spellEnd"/>
-      <w:r>
-        <w:t xml:space="preserve"> changed without their original source code to be changed/altered </w:t>
-      </w:r>
-      <w:proofErr w:type="gramStart"/>
-      <w:r>
-        <w:t>in order for</w:t>
-      </w:r>
-      <w:proofErr w:type="gramEnd"/>
-      <w:r>
-        <w:t xml:space="preserve"> these new </w:t>
-      </w:r>
-      <w:proofErr w:type="spellStart"/>
-      <w:r>
-        <w:t>behaviours</w:t>
-      </w:r>
-      <w:proofErr w:type="spellEnd"/>
-      <w:r>
-        <w:t xml:space="preserve"> to be incorporated.</w:t>
+        <w:t>Every class, module, or function should be able to have their behaviours changed without their original source code to be changed/altered in order for these new behaviours to be incorporated.</w:t>
       </w:r>
     </w:p>
     <w:p>
@@ -5365,74 +5173,85 @@
         </w:rPr>
         <w:t xml:space="preserve">L – </w:t>
       </w:r>
-      <w:proofErr w:type="spellStart"/>
       <w:r>
         <w:rPr>
           <w:b/>
           <w:bCs/>
           <w:lang w:val="en-GB"/>
         </w:rPr>
-        <w:t>Liskov</w:t>
-      </w:r>
-      <w:proofErr w:type="spellEnd"/>
+        <w:t>Liskov Substitution Principle</w:t>
+      </w:r>
+    </w:p>
+    <w:p>
+      <w:pPr>
+        <w:spacing w:before="0" w:line="240" w:lineRule="auto"/>
+        <w:rPr>
+          <w:lang w:val="en-GB"/>
+        </w:rPr>
+      </w:pPr>
+      <w:r>
+        <w:rPr>
+          <w:i/>
+          <w:iCs/>
+          <w:lang w:val="en-GB"/>
+        </w:rPr>
+        <w:t>“Functions that use pointers or references to base classes must be able to use objects of derived classes without knowing it.”</w:t>
+      </w:r>
+    </w:p>
+    <w:p>
+      <w:pPr>
+        <w:spacing w:before="0" w:line="240" w:lineRule="auto"/>
+      </w:pPr>
+      <w:r>
+        <w:t xml:space="preserve">Basically any classes’ behaviour must be evident in their children classes, and anything using/calling the parent class of that child must be able to use its attributes and functions polymorphically through its children (derived) classes without caring of the type of derived </w:t>
+      </w:r>
+      <w:r>
+        <w:lastRenderedPageBreak/>
+        <w:t xml:space="preserve">class. Every derived class of the parent must follow the designed function of the parent class. I.E: </w:t>
+      </w:r>
       <w:r>
         <w:rPr>
           <w:b/>
           <w:bCs/>
-          <w:lang w:val="en-GB"/>
-        </w:rPr>
-        <w:t xml:space="preserve"> Substitution Principle</w:t>
-      </w:r>
-    </w:p>
-    <w:p>
-      <w:pPr>
-        <w:spacing w:before="0" w:line="240" w:lineRule="auto"/>
-        <w:rPr>
-          <w:lang w:val="en-GB"/>
-        </w:rPr>
-      </w:pPr>
+        </w:rPr>
+        <w:t>Food</w:t>
+      </w:r>
+      <w:r>
+        <w:t xml:space="preserve"> &gt; Pizza. Pizza follows the design of the parent because it is indeed a food and will have its basic attributes if anything wants to call the food, because Pizza has an </w:t>
+      </w:r>
       <w:r>
         <w:rPr>
           <w:i/>
           <w:iCs/>
-          <w:lang w:val="en-GB"/>
-        </w:rPr>
-        <w:t>“Functions that use pointers or references to base classes must be able to use objects of derived classes without knowing it.”</w:t>
-      </w:r>
-    </w:p>
-    <w:p>
-      <w:pPr>
-        <w:spacing w:before="0" w:line="240" w:lineRule="auto"/>
-      </w:pPr>
-      <w:proofErr w:type="gramStart"/>
-      <w:r>
-        <w:t>Basically</w:t>
-      </w:r>
-      <w:proofErr w:type="gramEnd"/>
-      <w:r>
-        <w:t xml:space="preserve"> any classes’ </w:t>
-      </w:r>
-      <w:proofErr w:type="spellStart"/>
-      <w:r>
-        <w:t>behaviour</w:t>
-      </w:r>
-      <w:proofErr w:type="spellEnd"/>
-      <w:r>
-        <w:t xml:space="preserve"> must be evident in their children classes, and anything using/calling the parent class of that child must be able to use its attributes and functions polymorphically through its children (derived) classes without caring of the type of derived </w:t>
-      </w:r>
-      <w:r>
-        <w:lastRenderedPageBreak/>
-        <w:t xml:space="preserve">class. Every derived class of the parent must follow the designed function of the parent class. I.E: </w:t>
+        </w:rPr>
+        <w:t>ingredients</w:t>
+      </w:r>
+      <w:r>
+        <w:t xml:space="preserve"> attribute for instance. </w:t>
+      </w:r>
+      <w:r>
+        <w:t>In other words, Pizza can substitute for Food any time if needed.</w:t>
+      </w:r>
+    </w:p>
+    <w:p>
+      <w:pPr>
+        <w:spacing w:before="0" w:line="240" w:lineRule="auto"/>
+      </w:pPr>
+      <w:r>
+        <w:t xml:space="preserve">However, here: </w:t>
       </w:r>
       <w:r>
         <w:rPr>
           <w:b/>
           <w:bCs/>
         </w:rPr>
-        <w:t>Food</w:t>
-      </w:r>
-      <w:r>
-        <w:t xml:space="preserve"> &gt; Pizza. Pizza follows the design of the parent because it is indeed a food and will have its basic attributes if anything wants to call the food, because Pizza has an </w:t>
+        <w:t>HealthyFood</w:t>
+      </w:r>
+      <w:r>
+        <w:t xml:space="preserve"> &gt; Pizza, the design of the parent is not being met by the child (derived) class because while </w:t>
+      </w:r>
+      <w:r>
+        <w:t xml:space="preserve">HealthyFood and Pizza may both have </w:t>
       </w:r>
       <w:r>
         <w:rPr>
@@ -5442,73 +5261,70 @@
         <w:t>ingredients</w:t>
       </w:r>
       <w:r>
-        <w:t xml:space="preserve"> attribute for instance. </w:t>
-      </w:r>
-      <w:r>
-        <w:t>In other words, Pizza can substitute for Food any time if needed.</w:t>
-      </w:r>
-    </w:p>
-    <w:p>
-      <w:pPr>
-        <w:spacing w:before="0" w:line="240" w:lineRule="auto"/>
-      </w:pPr>
-      <w:r>
-        <w:t xml:space="preserve">However, here: </w:t>
-      </w:r>
-      <w:proofErr w:type="spellStart"/>
-      <w:r>
+        <w:t>, Pizza from a behaviour perspective i</w:t>
+      </w:r>
+      <w:r>
+        <w:t>s</w:t>
+      </w:r>
+      <w:r>
+        <w:t xml:space="preserve"> not a healthy food by any means.</w:t>
+      </w:r>
+      <w:r>
+        <w:t xml:space="preserve"> So, Pizza class would not be able to substitute for HealthyFood class except for very few circumstances, and thus violates the LSP law.</w:t>
+      </w:r>
+    </w:p>
+    <w:p>
+      <w:pPr>
+        <w:spacing w:before="0" w:line="240" w:lineRule="auto"/>
+      </w:pPr>
+    </w:p>
+    <w:p>
+      <w:pPr>
+        <w:spacing w:before="0" w:line="240" w:lineRule="auto"/>
         <w:rPr>
           <w:b/>
           <w:bCs/>
-        </w:rPr>
-        <w:t>HealthyFood</w:t>
-      </w:r>
-      <w:proofErr w:type="spellEnd"/>
-      <w:r>
-        <w:t xml:space="preserve"> &gt; Pizza, the design of the parent is not being met by the child (derived) class because while </w:t>
-      </w:r>
-      <w:proofErr w:type="spellStart"/>
-      <w:r>
-        <w:t>HealthyFood</w:t>
-      </w:r>
-      <w:proofErr w:type="spellEnd"/>
-      <w:r>
-        <w:t xml:space="preserve"> and Pizza may both have </w:t>
-      </w:r>
+          <w:lang w:val="en-GB"/>
+        </w:rPr>
+      </w:pPr>
+      <w:r>
+        <w:rPr>
+          <w:b/>
+          <w:bCs/>
+        </w:rPr>
+        <w:t xml:space="preserve">I – </w:t>
+      </w:r>
+      <w:r>
+        <w:rPr>
+          <w:b/>
+          <w:bCs/>
+          <w:lang w:val="en-GB"/>
+        </w:rPr>
+        <w:t>Interface Segregation Principle</w:t>
+      </w:r>
+    </w:p>
+    <w:p>
+      <w:pPr>
+        <w:spacing w:before="0" w:line="240" w:lineRule="auto"/>
+        <w:rPr>
+          <w:lang w:val="en-GB"/>
+        </w:rPr>
+      </w:pPr>
       <w:r>
         <w:rPr>
           <w:i/>
           <w:iCs/>
-        </w:rPr>
-        <w:t>ingredients</w:t>
-      </w:r>
-      <w:r>
-        <w:t xml:space="preserve">, Pizza from a </w:t>
-      </w:r>
-      <w:proofErr w:type="spellStart"/>
-      <w:r>
-        <w:t>behaviour</w:t>
-      </w:r>
-      <w:proofErr w:type="spellEnd"/>
-      <w:r>
-        <w:t xml:space="preserve"> perspective i</w:t>
-      </w:r>
-      <w:r>
-        <w:t>s</w:t>
-      </w:r>
-      <w:r>
-        <w:t xml:space="preserve"> not a healthy food by any means.</w:t>
-      </w:r>
-      <w:r>
-        <w:t xml:space="preserve"> So, Pizza class would not be able to substitute for </w:t>
-      </w:r>
-      <w:proofErr w:type="spellStart"/>
-      <w:r>
-        <w:t>HealthyFood</w:t>
-      </w:r>
-      <w:proofErr w:type="spellEnd"/>
-      <w:r>
-        <w:t xml:space="preserve"> class except for very few circumstances, and thus violates the LSP law.</w:t>
+          <w:lang w:val="en-GB"/>
+        </w:rPr>
+        <w:t>“Clients should not be forced to depend upon interfaces that they do not use.”</w:t>
+      </w:r>
+    </w:p>
+    <w:p>
+      <w:pPr>
+        <w:spacing w:before="0" w:line="240" w:lineRule="auto"/>
+      </w:pPr>
+      <w:r>
+        <w:t>When a class implements an interface it should not have to implement functions of that interface that it is not going to use. Using this principle, the interface in question would be separated into two or more interfaces (depending on the uses of the functions the original contained) and the class would implement the one in which it would make use of all that containing interface’s functions.</w:t>
       </w:r>
     </w:p>
     <w:p>
@@ -5530,7 +5346,7 @@
           <w:b/>
           <w:bCs/>
         </w:rPr>
-        <w:t xml:space="preserve">I – </w:t>
+        <w:t xml:space="preserve">D – </w:t>
       </w:r>
       <w:r>
         <w:rPr>
@@ -5538,7 +5354,7 @@
           <w:bCs/>
           <w:lang w:val="en-GB"/>
         </w:rPr>
-        <w:t>Interface Segregation Principle</w:t>
+        <w:t>Dependency Inversion Principle</w:t>
       </w:r>
     </w:p>
     <w:p>
@@ -5554,82 +5370,20 @@
           <w:iCs/>
           <w:lang w:val="en-GB"/>
         </w:rPr>
-        <w:t>“Clients should not be forced to depend upon interfaces that they do not use.”</w:t>
-      </w:r>
-    </w:p>
-    <w:p>
-      <w:pPr>
-        <w:spacing w:before="0" w:line="240" w:lineRule="auto"/>
-      </w:pPr>
-      <w:r>
-        <w:t xml:space="preserve">When a class implements an </w:t>
-      </w:r>
-      <w:proofErr w:type="gramStart"/>
-      <w:r>
-        <w:t>interface</w:t>
-      </w:r>
-      <w:proofErr w:type="gramEnd"/>
-      <w:r>
-        <w:t xml:space="preserve"> it should not have to implement functions of that interface that it is not going to use. Using this principle, the interface in question would be separated into two or more interfaces (depending on the uses of the functions the original contained) and the class would implement the one in which it would make use of all that containing interface’s functions.</w:t>
-      </w:r>
-    </w:p>
-    <w:p>
-      <w:pPr>
-        <w:spacing w:before="0" w:line="240" w:lineRule="auto"/>
-      </w:pPr>
-    </w:p>
-    <w:p>
-      <w:pPr>
-        <w:spacing w:before="0" w:line="240" w:lineRule="auto"/>
-        <w:rPr>
-          <w:b/>
-          <w:bCs/>
-          <w:lang w:val="en-GB"/>
-        </w:rPr>
-      </w:pPr>
-      <w:r>
-        <w:rPr>
-          <w:b/>
-          <w:bCs/>
-        </w:rPr>
-        <w:t xml:space="preserve">D – </w:t>
-      </w:r>
-      <w:r>
-        <w:rPr>
-          <w:b/>
-          <w:bCs/>
-          <w:lang w:val="en-GB"/>
-        </w:rPr>
-        <w:t>Dependency Inversion Principle</w:t>
-      </w:r>
-    </w:p>
-    <w:p>
-      <w:pPr>
-        <w:spacing w:before="0" w:line="240" w:lineRule="auto"/>
-        <w:rPr>
-          <w:lang w:val="en-GB"/>
-        </w:rPr>
-      </w:pPr>
+        <w:t>“High level modules should not depend upon low level modules. Both should depend upon abstractions.”</w:t>
+      </w:r>
+      <w:r>
+        <w:rPr>
+          <w:lang w:val="en-GB"/>
+        </w:rPr>
+        <w:t xml:space="preserve"> </w:t>
+      </w:r>
       <w:r>
         <w:rPr>
           <w:i/>
           <w:iCs/>
           <w:lang w:val="en-GB"/>
         </w:rPr>
-        <w:t>“High level modules should not depend upon low level modules. Both should depend upon abstractions.”</w:t>
-      </w:r>
-      <w:r>
-        <w:rPr>
-          <w:lang w:val="en-GB"/>
-        </w:rPr>
-        <w:t xml:space="preserve"> </w:t>
-      </w:r>
-      <w:r>
-        <w:rPr>
-          <w:i/>
-          <w:iCs/>
-          <w:lang w:val="en-GB"/>
-        </w:rPr>
         <w:t>“Abstractions should not depend upon details. Details should depend upon abstractions.”</w:t>
       </w:r>
     </w:p>
@@ -5638,15 +5392,7 @@
         <w:spacing w:before="0" w:line="240" w:lineRule="auto"/>
       </w:pPr>
       <w:r>
-        <w:t xml:space="preserve">Having classes, methods, or containing objects similar, that instantiate or directly manipulate other classes, methods, etc. causes tight coupling between these modules. I.E: if one changes or breaks, everything breaks because it depends on all of them working together. It also makes it super difficult to test one specific thing if it implements or uses things from other modules, the test </w:t>
-      </w:r>
-      <w:proofErr w:type="gramStart"/>
-      <w:r>
-        <w:t>would</w:t>
-      </w:r>
-      <w:proofErr w:type="gramEnd"/>
-      <w:r>
-        <w:t xml:space="preserve"> become too complicated even for the simplest module.</w:t>
+        <w:t>Having classes, methods, or containing objects similar, that instantiate or directly manipulate other classes, methods, etc. causes tight coupling between these modules. I.E: if one changes or breaks, everything breaks because it depends on all of them working together. It also makes it super difficult to test one specific thing if it implements or uses things from other modules, the test would become too complicated even for the simplest module.</w:t>
       </w:r>
     </w:p>
     <w:p>
@@ -5663,15 +5409,7 @@
         <w:t xml:space="preserve"> and instead all of them are responsible for themselves. The module can change however it wants without causing severe ramifications in every other part of the project that relies on one instantiation of module.</w:t>
       </w:r>
       <w:r>
-        <w:t xml:space="preserve"> The interface handles those instantiations. Testing on one single module becomes very easy since it no longer relies on instantiation or implementation of other modules, </w:t>
-      </w:r>
-      <w:proofErr w:type="gramStart"/>
-      <w:r>
-        <w:t>as long as</w:t>
-      </w:r>
-      <w:proofErr w:type="gramEnd"/>
-      <w:r>
-        <w:t xml:space="preserve"> the interface is maintained.</w:t>
+        <w:t xml:space="preserve"> The interface handles those instantiations. Testing on one single module becomes very easy since it no longer relies on instantiation or implementation of other modules, as long as the interface is maintained.</w:t>
       </w:r>
     </w:p>
     <w:p>
@@ -5784,15 +5522,7 @@
     </w:p>
     <w:p>
       <w:r>
-        <w:t xml:space="preserve">The function of OOP is a way to group programming tasks, data structures, methods, </w:t>
-      </w:r>
-      <w:proofErr w:type="spellStart"/>
-      <w:r>
-        <w:t>etc</w:t>
-      </w:r>
-      <w:proofErr w:type="spellEnd"/>
-      <w:r>
-        <w:t xml:space="preserve"> together in a way that relates to the real world. IE: A </w:t>
+        <w:t xml:space="preserve">The function of OOP is a way to group programming tasks, data structures, methods, etc together in a way that relates to the real world. IE: A </w:t>
       </w:r>
       <w:r>
         <w:rPr>
@@ -5804,21 +5534,12 @@
       <w:r>
         <w:t xml:space="preserve"> class might describe methods like </w:t>
       </w:r>
-      <w:proofErr w:type="gramStart"/>
       <w:r>
         <w:rPr>
           <w:i/>
           <w:iCs/>
         </w:rPr>
-        <w:t>Breathe</w:t>
-      </w:r>
-      <w:proofErr w:type="gramEnd"/>
-      <w:r>
-        <w:rPr>
-          <w:i/>
-          <w:iCs/>
-        </w:rPr>
-        <w:t>, Eat, Walk</w:t>
+        <w:t>Breathe, Eat, Walk</w:t>
       </w:r>
       <w:r>
         <w:t>, and any object or class inherited from this class (or “blueprint”) will have those methods.</w:t>
@@ -5847,15 +5568,7 @@
     </w:p>
     <w:p>
       <w:r>
-        <w:t xml:space="preserve">The Functional programming paradigm is one that focuses on its ability for methods to remain independent of external values and variables, in that a single method takes parameters, operates its code with those parameter values, and returns values based on its operation without ever changing the source of those parameter variables’ values. In this regard, any method (or function) could be taken out and placed in theoretically any program and operate as normal, so long as the parameters are </w:t>
-      </w:r>
-      <w:proofErr w:type="spellStart"/>
-      <w:r>
-        <w:t>utilised</w:t>
-      </w:r>
-      <w:proofErr w:type="spellEnd"/>
-      <w:r>
-        <w:t xml:space="preserve"> correctly.</w:t>
+        <w:t>The Functional programming paradigm is one that focuses on its ability for methods to remain independent of external values and variables, in that a single method takes parameters, operates its code with those parameter values, and returns values based on its operation without ever changing the source of those parameter variables’ values. In this regard, any method (or function) could be taken out and placed in theoretically any program and operate as normal, so long as the parameters are utilised correctly.</w:t>
       </w:r>
     </w:p>
     <w:p>
@@ -6146,15 +5859,7 @@
         <w:t>Bool</w:t>
       </w:r>
       <w:r>
-        <w:t xml:space="preserve"> – a </w:t>
-      </w:r>
-      <w:proofErr w:type="spellStart"/>
-      <w:r>
-        <w:t>boolean</w:t>
-      </w:r>
-      <w:proofErr w:type="spellEnd"/>
-      <w:r>
-        <w:t xml:space="preserve"> data type, true or false.</w:t>
+        <w:t xml:space="preserve"> – a boolean data type, true or false.</w:t>
       </w:r>
     </w:p>
     <w:p>
@@ -6641,7 +6346,6 @@
           <w:bCs/>
         </w:rPr>
       </w:pPr>
-      <w:proofErr w:type="spellStart"/>
       <w:r>
         <w:rPr>
           <w:b/>
@@ -6649,7 +6353,6 @@
         </w:rPr>
         <w:t>GameObject</w:t>
       </w:r>
-      <w:proofErr w:type="spellEnd"/>
       <w:r>
         <w:t>: base class used to describe and define all entities in a Unity Scene)</w:t>
       </w:r>
@@ -6701,7 +6404,6 @@
         <w:shd w:val="clear" w:color="auto" w:fill="FFFFFF"/>
         <w:spacing w:before="0" w:line="240" w:lineRule="auto"/>
       </w:pPr>
-      <w:proofErr w:type="spellStart"/>
       <w:r>
         <w:rPr>
           <w:b/>
@@ -6710,7 +6412,6 @@
         <w:lastRenderedPageBreak/>
         <w:t>UnityEngine</w:t>
       </w:r>
-      <w:proofErr w:type="spellEnd"/>
       <w:r>
         <w:t>: connect to Unity, attach scripts to objects, reference Unity components</w:t>
       </w:r>
@@ -6773,7 +6474,6 @@
         <w:shd w:val="clear" w:color="auto" w:fill="FFFFFF"/>
         <w:spacing w:before="0" w:line="240" w:lineRule="auto"/>
       </w:pPr>
-      <w:proofErr w:type="spellStart"/>
       <w:r>
         <w:rPr>
           <w:b/>
@@ -6791,7 +6491,6 @@
         </w:rPr>
         <w:t>UI</w:t>
       </w:r>
-      <w:proofErr w:type="spellEnd"/>
       <w:r>
         <w:t>: to access the UI Canvas Components</w:t>
       </w:r>
@@ -6887,7 +6586,6 @@
         <w:shd w:val="clear" w:color="auto" w:fill="FFFFFF"/>
         <w:spacing w:before="0" w:line="240" w:lineRule="auto"/>
       </w:pPr>
-      <w:proofErr w:type="spellStart"/>
       <w:r>
         <w:rPr>
           <w:b/>
@@ -6895,7 +6593,6 @@
         </w:rPr>
         <w:t>System.Collections</w:t>
       </w:r>
-      <w:proofErr w:type="spellEnd"/>
       <w:r>
         <w:t xml:space="preserve">: </w:t>
       </w:r>
@@ -6949,8 +6646,6 @@
         <w:shd w:val="clear" w:color="auto" w:fill="FFFFFF"/>
         <w:spacing w:before="0" w:line="240" w:lineRule="auto"/>
       </w:pPr>
-      <w:proofErr w:type="spellStart"/>
-      <w:proofErr w:type="gramStart"/>
       <w:r>
         <w:rPr>
           <w:b/>
@@ -6958,8 +6653,6 @@
         </w:rPr>
         <w:t>System.Collections.Generic</w:t>
       </w:r>
-      <w:proofErr w:type="spellEnd"/>
-      <w:proofErr w:type="gramEnd"/>
       <w:r>
         <w:t xml:space="preserve">: </w:t>
       </w:r>
@@ -6973,37 +6666,13 @@
         <w:t xml:space="preserve"> </w:t>
       </w:r>
       <w:r>
-        <w:t>collections and methods for those collections (</w:t>
-      </w:r>
-      <w:proofErr w:type="spellStart"/>
-      <w:r>
-        <w:t>ie</w:t>
-      </w:r>
-      <w:proofErr w:type="spellEnd"/>
-      <w:r>
-        <w:t>: List&lt;T&gt;</w:t>
-      </w:r>
-      <w:r>
-        <w:t>, which would be much more useful for Sort()-</w:t>
-      </w:r>
-      <w:proofErr w:type="spellStart"/>
-      <w:r>
-        <w:t>ing</w:t>
-      </w:r>
-      <w:proofErr w:type="spellEnd"/>
-      <w:r>
-        <w:t xml:space="preserve"> through multiple specific game object types, </w:t>
-      </w:r>
-      <w:r>
-        <w:t xml:space="preserve">versus an </w:t>
-      </w:r>
-      <w:proofErr w:type="spellStart"/>
-      <w:r>
-        <w:t>ArrayList</w:t>
-      </w:r>
-      <w:proofErr w:type="spellEnd"/>
-      <w:r>
-        <w:t xml:space="preserve">). Microsoft: </w:t>
+        <w:t>collections and methods for those collections (ie: List&lt;T&gt;</w:t>
+      </w:r>
+      <w:r>
+        <w:t xml:space="preserve">, which would be much more useful for Sort()-ing through multiple specific game object types, </w:t>
+      </w:r>
+      <w:r>
+        <w:t xml:space="preserve">versus an ArrayList). Microsoft: </w:t>
       </w:r>
       <w:r>
         <w:rPr>
@@ -7242,15 +6911,7 @@
         <w:spacing w:before="0" w:line="240" w:lineRule="auto"/>
       </w:pPr>
       <w:r>
-        <w:t xml:space="preserve">Using the </w:t>
-      </w:r>
-      <w:proofErr w:type="spellStart"/>
-      <w:r>
-        <w:t>SceneManager</w:t>
-      </w:r>
-      <w:proofErr w:type="spellEnd"/>
-      <w:r>
-        <w:t xml:space="preserve"> library: it would add another layer of complexity to the code and cause unnecessary stress and time bloat to the development of the game.</w:t>
+        <w:t>Using the SceneManager library: it would add another layer of complexity to the code and cause unnecessary stress and time bloat to the development of the game.</w:t>
       </w:r>
     </w:p>
     <w:p>
@@ -7388,51 +7049,7 @@
           <w:szCs w:val="19"/>
           <w:lang w:val="en-GB"/>
         </w:rPr>
-        <w:t xml:space="preserve">//Every button has </w:t>
-      </w:r>
-      <w:proofErr w:type="spellStart"/>
-      <w:r>
-        <w:rPr>
-          <w:rFonts w:ascii="Cascadia Mono" w:hAnsi="Cascadia Mono" w:cs="Cascadia Mono"/>
-          <w:color w:val="008000"/>
-          <w:sz w:val="19"/>
-          <w:szCs w:val="19"/>
-          <w:lang w:val="en-GB"/>
-        </w:rPr>
-        <w:t>OnClick</w:t>
-      </w:r>
-      <w:proofErr w:type="spellEnd"/>
-      <w:r>
-        <w:rPr>
-          <w:rFonts w:ascii="Cascadia Mono" w:hAnsi="Cascadia Mono" w:cs="Cascadia Mono"/>
-          <w:color w:val="008000"/>
-          <w:sz w:val="19"/>
-          <w:szCs w:val="19"/>
-          <w:lang w:val="en-GB"/>
-        </w:rPr>
-        <w:t xml:space="preserve"> event referencing the </w:t>
-      </w:r>
-      <w:proofErr w:type="spellStart"/>
-      <w:r>
-        <w:rPr>
-          <w:rFonts w:ascii="Cascadia Mono" w:hAnsi="Cascadia Mono" w:cs="Cascadia Mono"/>
-          <w:color w:val="008000"/>
-          <w:sz w:val="19"/>
-          <w:szCs w:val="19"/>
-          <w:lang w:val="en-GB"/>
-        </w:rPr>
-        <w:t>GameManager</w:t>
-      </w:r>
-      <w:proofErr w:type="spellEnd"/>
-      <w:r>
-        <w:rPr>
-          <w:rFonts w:ascii="Cascadia Mono" w:hAnsi="Cascadia Mono" w:cs="Cascadia Mono"/>
-          <w:color w:val="008000"/>
-          <w:sz w:val="19"/>
-          <w:szCs w:val="19"/>
-          <w:lang w:val="en-GB"/>
-        </w:rPr>
-        <w:t xml:space="preserve"> script</w:t>
+        <w:t>//Every button has OnClick event referencing the GameManager script</w:t>
       </w:r>
     </w:p>
     <w:p>
@@ -7827,20 +7444,8 @@
           <w:szCs w:val="19"/>
           <w:lang w:val="en-GB"/>
         </w:rPr>
-        <w:t xml:space="preserve">            *Else if save </w:t>
-      </w:r>
-      <w:proofErr w:type="gramStart"/>
-      <w:r>
-        <w:rPr>
-          <w:rFonts w:ascii="Cascadia Mono" w:hAnsi="Cascadia Mono" w:cs="Cascadia Mono"/>
-          <w:color w:val="008000"/>
-          <w:sz w:val="19"/>
-          <w:szCs w:val="19"/>
-          <w:lang w:val="en-GB"/>
-        </w:rPr>
-        <w:t>files !null</w:t>
-      </w:r>
-      <w:proofErr w:type="gramEnd"/>
+        <w:t xml:space="preserve">            *Else if save files !null</w:t>
+      </w:r>
     </w:p>
     <w:p>
       <w:pPr>
@@ -10216,29 +9821,7 @@
           <w:szCs w:val="19"/>
           <w:lang w:val="en-GB"/>
         </w:rPr>
-        <w:t xml:space="preserve">                            *If other index </w:t>
-      </w:r>
-      <w:proofErr w:type="gramStart"/>
-      <w:r>
-        <w:rPr>
-          <w:rFonts w:ascii="Cascadia Mono" w:hAnsi="Cascadia Mono" w:cs="Cascadia Mono"/>
-          <w:color w:val="008000"/>
-          <w:sz w:val="19"/>
-          <w:szCs w:val="19"/>
-          <w:lang w:val="en-GB"/>
-        </w:rPr>
-        <w:t>array !null</w:t>
-      </w:r>
-      <w:proofErr w:type="gramEnd"/>
-      <w:r>
-        <w:rPr>
-          <w:rFonts w:ascii="Cascadia Mono" w:hAnsi="Cascadia Mono" w:cs="Cascadia Mono"/>
-          <w:color w:val="008000"/>
-          <w:sz w:val="19"/>
-          <w:szCs w:val="19"/>
-          <w:lang w:val="en-GB"/>
-        </w:rPr>
-        <w:t>:</w:t>
+        <w:t xml:space="preserve">                            *If other index array !null:</w:t>
       </w:r>
     </w:p>
     <w:p>
@@ -10288,29 +9871,7 @@
           <w:szCs w:val="19"/>
           <w:lang w:val="en-GB"/>
         </w:rPr>
-        <w:t xml:space="preserve">                                *Loop through and check if every letter placement UI text </w:t>
-      </w:r>
-      <w:proofErr w:type="gramStart"/>
-      <w:r>
-        <w:rPr>
-          <w:rFonts w:ascii="Cascadia Mono" w:hAnsi="Cascadia Mono" w:cs="Cascadia Mono"/>
-          <w:color w:val="008000"/>
-          <w:sz w:val="19"/>
-          <w:szCs w:val="19"/>
-          <w:lang w:val="en-GB"/>
-        </w:rPr>
-        <w:t>is !null</w:t>
-      </w:r>
-      <w:proofErr w:type="gramEnd"/>
-      <w:r>
-        <w:rPr>
-          <w:rFonts w:ascii="Cascadia Mono" w:hAnsi="Cascadia Mono" w:cs="Cascadia Mono"/>
-          <w:color w:val="008000"/>
-          <w:sz w:val="19"/>
-          <w:szCs w:val="19"/>
-          <w:lang w:val="en-GB"/>
-        </w:rPr>
-        <w:t xml:space="preserve"> </w:t>
+        <w:t xml:space="preserve">                                *Loop through and check if every letter placement UI text is !null </w:t>
       </w:r>
     </w:p>
     <w:p>
@@ -11839,6 +11400,12 @@
                 <w:color w:val="auto"/>
               </w:rPr>
             </w:pPr>
+            <w:r>
+              <w:rPr>
+                <w:color w:val="auto"/>
+              </w:rPr>
+              <w:t>GitHub Desktop</w:t>
+            </w:r>
           </w:p>
         </w:tc>
         <w:tc>
@@ -11862,6 +11429,9 @@
               <w:widowControl w:val="0"/>
               <w:spacing w:before="0" w:line="240" w:lineRule="auto"/>
             </w:pPr>
+            <w:r>
+              <w:t>Upon updating the desktop app, it would no longer recognise the repo as a valid repo.</w:t>
+            </w:r>
           </w:p>
         </w:tc>
         <w:tc>
@@ -11896,6 +11466,19 @@
               <w:widowControl w:val="0"/>
               <w:spacing w:before="0" w:line="240" w:lineRule="auto"/>
             </w:pPr>
+            <w:r>
+              <w:t xml:space="preserve">Had to pour through bug reports and figure out to run a command, that the app console window suggested, within the directory for the </w:t>
+            </w:r>
+            <w:r>
+              <w:rPr>
+                <w:i/>
+                <w:iCs/>
+              </w:rPr>
+              <w:t>git.exe</w:t>
+            </w:r>
+            <w:r>
+              <w:t xml:space="preserve"> file. Adding the repo file as a safe repo.</w:t>
+            </w:r>
           </w:p>
         </w:tc>
       </w:tr>
@@ -15429,6 +15012,7 @@
     <w:rsid w:val="00B808D1"/>
     <w:rsid w:val="00C42ACC"/>
     <w:rsid w:val="00CE2211"/>
+    <w:rsid w:val="00D75EEB"/>
     <w:rsid w:val="00ED4695"/>
     <w:rsid w:val="00FF6BCC"/>
   </w:rsids>

</xml_diff>